<commit_message>
Transposing to different scales is implemented
</commit_message>
<xml_diff>
--- a/Documents/Финал/ТЗ_ВКР_Мельник.docx
+++ b/Documents/Финал/ТЗ_ВКР_Мельник.docx
@@ -209,21 +209,7 @@
               <w:rPr>
                 <w:rFonts w:ascii="TimesNewRomanPSMT" w:hAnsi="TimesNewRomanPSMT"/>
               </w:rPr>
-              <w:t xml:space="preserve">Профессор департамента </w:t>
-            </w:r>
-            <w:proofErr w:type="spellStart"/>
-            <w:r>
-              <w:rPr>
-                <w:rFonts w:ascii="TimesNewRomanPSMT" w:hAnsi="TimesNewRomanPSMT"/>
-              </w:rPr>
-              <w:t>Программнои</w:t>
-            </w:r>
-            <w:proofErr w:type="spellEnd"/>
-            <w:r>
-              <w:rPr>
-                <w:rFonts w:ascii="TimesNewRomanPSMT" w:hAnsi="TimesNewRomanPSMT"/>
-              </w:rPr>
-              <w:t>̆ инженерии Национального исследовательского университета «Высшая школа экономики»,</w:t>
+              <w:t>Профессор департамента Программной инженерии Национального исследовательского университета «Высшая школа экономики»,</w:t>
             </w:r>
           </w:p>
           <w:p>
@@ -269,7 +255,43 @@
               <w:rPr>
                 <w:rFonts w:ascii="TimesNewRomanPSMT" w:hAnsi="TimesNewRomanPSMT"/>
               </w:rPr>
-              <w:t>«__» _____________ 2023 г.</w:t>
+              <w:t>«</w:t>
+            </w:r>
+            <w:r>
+              <w:rPr>
+                <w:rFonts w:ascii="TimesNewRomanPSMT" w:hAnsi="TimesNewRomanPSMT"/>
+              </w:rPr>
+              <w:t>16</w:t>
+            </w:r>
+            <w:r>
+              <w:rPr>
+                <w:rFonts w:ascii="TimesNewRomanPSMT" w:hAnsi="TimesNewRomanPSMT"/>
+              </w:rPr>
+              <w:t>» ____</w:t>
+            </w:r>
+            <w:r>
+              <w:rPr>
+                <w:rFonts w:ascii="TimesNewRomanPSMT" w:hAnsi="TimesNewRomanPSMT"/>
+              </w:rPr>
+              <w:t>мая</w:t>
+            </w:r>
+            <w:r>
+              <w:rPr>
+                <w:rFonts w:ascii="TimesNewRomanPSMT" w:hAnsi="TimesNewRomanPSMT"/>
+              </w:rPr>
+              <w:t>_______ 202</w:t>
+            </w:r>
+            <w:r>
+              <w:rPr>
+                <w:rFonts w:ascii="TimesNewRomanPSMT" w:hAnsi="TimesNewRomanPSMT"/>
+              </w:rPr>
+              <w:t>4</w:t>
+            </w:r>
+            <w:r>
+              <w:rPr>
+                <w:rFonts w:ascii="TimesNewRomanPSMT" w:hAnsi="TimesNewRomanPSMT"/>
+              </w:rPr>
+              <w:t xml:space="preserve"> г.</w:t>
             </w:r>
             <w:bookmarkEnd w:id="1"/>
             <w:bookmarkEnd w:id="2"/>
@@ -346,16 +368,8 @@
               <w:rPr>
                 <w:rFonts w:ascii="TimesNewRomanPSMT" w:hAnsi="TimesNewRomanPSMT"/>
               </w:rPr>
-              <w:t xml:space="preserve">Н.А. </w:t>
-            </w:r>
-            <w:proofErr w:type="spellStart"/>
-            <w:r>
-              <w:rPr>
-                <w:rFonts w:ascii="TimesNewRomanPSMT" w:hAnsi="TimesNewRomanPSMT"/>
-              </w:rPr>
-              <w:t>Павлочев</w:t>
-            </w:r>
-            <w:proofErr w:type="spellEnd"/>
+              <w:t>Н.А. Павлочев</w:t>
+            </w:r>
           </w:p>
           <w:p>
             <w:pPr>
@@ -368,11 +382,55 @@
                 <w:lang w:val="ru-KZ"/>
               </w:rPr>
             </w:pPr>
+            <w:proofErr w:type="gramStart"/>
             <w:r>
               <w:rPr>
                 <w:rFonts w:ascii="TimesNewRomanPSMT" w:hAnsi="TimesNewRomanPSMT"/>
               </w:rPr>
-              <w:t>«__» _____________ 2023 г.</w:t>
+              <w:t>«</w:t>
+            </w:r>
+            <w:r>
+              <w:rPr>
+                <w:rFonts w:ascii="TimesNewRomanPSMT" w:hAnsi="TimesNewRomanPSMT"/>
+              </w:rPr>
+              <w:t xml:space="preserve">  </w:t>
+            </w:r>
+            <w:proofErr w:type="gramEnd"/>
+            <w:r>
+              <w:rPr>
+                <w:rFonts w:ascii="TimesNewRomanPSMT" w:hAnsi="TimesNewRomanPSMT"/>
+              </w:rPr>
+              <w:t xml:space="preserve"> </w:t>
+            </w:r>
+            <w:r>
+              <w:rPr>
+                <w:rFonts w:ascii="TimesNewRomanPSMT" w:hAnsi="TimesNewRomanPSMT"/>
+              </w:rPr>
+              <w:t>» ____</w:t>
+            </w:r>
+            <w:r>
+              <w:rPr>
+                <w:rFonts w:ascii="TimesNewRomanPSMT" w:hAnsi="TimesNewRomanPSMT"/>
+              </w:rPr>
+              <w:t>___</w:t>
+            </w:r>
+            <w:r>
+              <w:rPr>
+                <w:rFonts w:ascii="TimesNewRomanPSMT" w:hAnsi="TimesNewRomanPSMT"/>
+              </w:rPr>
+              <w:t>______ 202</w:t>
+            </w:r>
+            <w:r>
+              <w:rPr>
+                <w:rFonts w:ascii="TimesNewRomanPSMT" w:hAnsi="TimesNewRomanPSMT"/>
+              </w:rPr>
+              <w:t>4</w:t>
+            </w:r>
+            <w:r>
+              <w:rPr>
+                <w:rFonts w:ascii="TimesNewRomanPSMT" w:hAnsi="TimesNewRomanPSMT"/>
+              </w:rPr>
+              <w:t xml:space="preserve"> г.</w:t>
             </w:r>
           </w:p>
         </w:tc>
@@ -940,7 +998,37 @@
           <w:szCs w:val="24"/>
           <w:bdr w:val="none" w:sz="0" w:space="0" w:color="auto"/>
         </w:rPr>
-        <w:t xml:space="preserve">20 ноября </w:t>
+        <w:t>16</w:t>
+      </w:r>
+      <w:r>
+        <w:rPr>
+          <w:rFonts w:ascii="TimesNewRomanPSMT" w:eastAsia="Times New Roman" w:hAnsi="TimesNewRomanPSMT" w:cs="Times New Roman"/>
+          <w:color w:val="auto"/>
+          <w:sz w:val="24"/>
+          <w:szCs w:val="24"/>
+          <w:bdr w:val="none" w:sz="0" w:space="0" w:color="auto"/>
+        </w:rPr>
+        <w:t xml:space="preserve"> </w:t>
+      </w:r>
+      <w:r>
+        <w:rPr>
+          <w:rFonts w:ascii="TimesNewRomanPSMT" w:eastAsia="Times New Roman" w:hAnsi="TimesNewRomanPSMT" w:cs="Times New Roman"/>
+          <w:color w:val="auto"/>
+          <w:sz w:val="24"/>
+          <w:szCs w:val="24"/>
+          <w:bdr w:val="none" w:sz="0" w:space="0" w:color="auto"/>
+        </w:rPr>
+        <w:t>мая</w:t>
+      </w:r>
+      <w:r>
+        <w:rPr>
+          <w:rFonts w:ascii="TimesNewRomanPSMT" w:eastAsia="Times New Roman" w:hAnsi="TimesNewRomanPSMT" w:cs="Times New Roman"/>
+          <w:color w:val="auto"/>
+          <w:sz w:val="24"/>
+          <w:szCs w:val="24"/>
+          <w:bdr w:val="none" w:sz="0" w:space="0" w:color="auto"/>
+        </w:rPr>
+        <w:t xml:space="preserve"> </w:t>
       </w:r>
       <w:r>
         <w:rPr>
@@ -961,7 +1049,17 @@
           <w:szCs w:val="24"/>
           <w:bdr w:val="none" w:sz="0" w:space="0" w:color="auto"/>
         </w:rPr>
-        <w:t>23</w:t>
+        <w:t>2</w:t>
+      </w:r>
+      <w:r>
+        <w:rPr>
+          <w:rFonts w:ascii="TimesNewRomanPSMT" w:eastAsia="Times New Roman" w:hAnsi="TimesNewRomanPSMT" w:cs="Times New Roman"/>
+          <w:color w:val="auto"/>
+          <w:sz w:val="24"/>
+          <w:szCs w:val="24"/>
+          <w:bdr w:val="none" w:sz="0" w:space="0" w:color="auto"/>
+        </w:rPr>
+        <w:t>4</w:t>
       </w:r>
       <w:r>
         <w:rPr>
@@ -1020,6 +1118,9 @@
     </w:p>
     <w:p>
       <w:pPr>
+        <w:tabs>
+          <w:tab w:val="left" w:pos="5794"/>
+        </w:tabs>
         <w:spacing w:after="0" w:line="240" w:lineRule="auto"/>
         <w:rPr>
           <w:rStyle w:val="a6"/>
@@ -1035,19 +1136,17 @@
           <w:sz w:val="24"/>
           <w:szCs w:val="24"/>
         </w:rPr>
-        <w:br w:type="page"/>
-      </w:r>
-    </w:p>
-    <w:p>
-      <w:pPr>
-        <w:spacing w:after="0" w:line="240" w:lineRule="auto"/>
+        <w:tab/>
+      </w:r>
+      <w:r>
         <w:rPr>
           <w:rStyle w:val="a6"/>
           <w:rFonts w:ascii="Times New Roman" w:hAnsi="Times New Roman"/>
           <w:sz w:val="24"/>
           <w:szCs w:val="24"/>
         </w:rPr>
-      </w:pPr>
+        <w:tab/>
+      </w:r>
     </w:p>
     <w:p>
       <w:pPr>
@@ -1062,6 +1161,7 @@
           <w:sz w:val="24"/>
           <w:szCs w:val="24"/>
         </w:rPr>
+        <w:lastRenderedPageBreak/>
         <w:t>УТВЕРЖДЕН</w:t>
       </w:r>
       <w:r>
@@ -1608,7 +1708,6 @@
           <w:sz w:val="24"/>
           <w:szCs w:val="24"/>
         </w:rPr>
-        <w:lastRenderedPageBreak/>
         <w:t>Москва 202</w:t>
       </w:r>
       <w:r>
@@ -1620,7 +1719,7 @@
           <w:sz w:val="24"/>
           <w:szCs w:val="24"/>
         </w:rPr>
-        <w:t>3</w:t>
+        <w:t>4</w:t>
       </w:r>
     </w:p>
     <w:p>
@@ -3549,7 +3648,7 @@
                 <w:noProof/>
                 <w:webHidden/>
               </w:rPr>
-              <w:t>11</w:t>
+              <w:t>10</w:t>
             </w:r>
             <w:r>
               <w:rPr>
@@ -3655,7 +3754,7 @@
                 <w:noProof/>
                 <w:webHidden/>
               </w:rPr>
-              <w:t>11</w:t>
+              <w:t>10</w:t>
             </w:r>
             <w:r>
               <w:rPr>
@@ -3973,7 +4072,7 @@
                 <w:noProof/>
                 <w:webHidden/>
               </w:rPr>
-              <w:t>12</w:t>
+              <w:t>11</w:t>
             </w:r>
             <w:r>
               <w:rPr>
@@ -4291,7 +4390,7 @@
                 <w:noProof/>
                 <w:webHidden/>
               </w:rPr>
-              <w:t>13</w:t>
+              <w:t>12</w:t>
             </w:r>
             <w:r>
               <w:rPr>
@@ -4397,7 +4496,7 @@
                 <w:noProof/>
                 <w:webHidden/>
               </w:rPr>
-              <w:t>13</w:t>
+              <w:t>12</w:t>
             </w:r>
             <w:r>
               <w:rPr>
@@ -4503,7 +4602,7 @@
                 <w:noProof/>
                 <w:webHidden/>
               </w:rPr>
-              <w:t>13</w:t>
+              <w:t>12</w:t>
             </w:r>
             <w:r>
               <w:rPr>
@@ -4609,7 +4708,7 @@
                 <w:noProof/>
                 <w:webHidden/>
               </w:rPr>
-              <w:t>13</w:t>
+              <w:t>12</w:t>
             </w:r>
             <w:r>
               <w:rPr>
@@ -4715,7 +4814,7 @@
                 <w:noProof/>
                 <w:webHidden/>
               </w:rPr>
-              <w:t>13</w:t>
+              <w:t>12</w:t>
             </w:r>
             <w:r>
               <w:rPr>
@@ -4927,7 +5026,7 @@
                 <w:noProof/>
                 <w:webHidden/>
               </w:rPr>
-              <w:t>14</w:t>
+              <w:t>13</w:t>
             </w:r>
             <w:r>
               <w:rPr>
@@ -5033,7 +5132,7 @@
                 <w:noProof/>
                 <w:webHidden/>
               </w:rPr>
-              <w:t>14</w:t>
+              <w:t>13</w:t>
             </w:r>
             <w:r>
               <w:rPr>
@@ -5139,7 +5238,7 @@
                 <w:noProof/>
                 <w:webHidden/>
               </w:rPr>
-              <w:t>14</w:t>
+              <w:t>13</w:t>
             </w:r>
             <w:r>
               <w:rPr>
@@ -5245,7 +5344,7 @@
                 <w:noProof/>
                 <w:webHidden/>
               </w:rPr>
-              <w:t>14</w:t>
+              <w:t>13</w:t>
             </w:r>
             <w:r>
               <w:rPr>
@@ -5351,7 +5450,7 @@
                 <w:noProof/>
                 <w:webHidden/>
               </w:rPr>
-              <w:t>14</w:t>
+              <w:t>13</w:t>
             </w:r>
             <w:r>
               <w:rPr>
@@ -5457,7 +5556,7 @@
                 <w:noProof/>
                 <w:webHidden/>
               </w:rPr>
-              <w:t>14</w:t>
+              <w:t>13</w:t>
             </w:r>
             <w:r>
               <w:rPr>
@@ -7195,15 +7294,7 @@
         <w:jc w:val="both"/>
       </w:pPr>
       <w:r>
-        <w:t xml:space="preserve">Разработка ведется на основании приказа Национального исследовательского университета "Высшая школа экономики" академического руководителя ФКН ПИ Н.А. </w:t>
-      </w:r>
-      <w:proofErr w:type="spellStart"/>
-      <w:r>
-        <w:t>Павлочева</w:t>
-      </w:r>
-      <w:proofErr w:type="spellEnd"/>
-      <w:r>
-        <w:t xml:space="preserve"> № 2.3-02/151223-5 от 15.12.2023 «Об утверждении тем, руководителей, соруководителей и консультантов выпускных квалификационных работ студентов образовательной программы “Программная инженерия” факультета компьютерных наук».</w:t>
+        <w:t>Разработка ведется на основании приказа Национального исследовательского университета "Высшая школа экономики" академического руководителя ФКН ПИ Н.А. Павлочева № 2.3-02/151223-5 от 15.12.2023 «Об утверждении тем, руководителей, соруководителей и консультантов выпускных квалификационных работ студентов образовательной программы “Программная инженерия” факультета компьютерных наук».</w:t>
       </w:r>
     </w:p>
     <w:p>
@@ -8343,27 +8434,7 @@
           <w:sz w:val="24"/>
           <w:szCs w:val="24"/>
         </w:rPr>
-        <w:t xml:space="preserve">отправляются через HTTP протокол в JSON формате от </w:t>
-      </w:r>
-      <w:proofErr w:type="spellStart"/>
-      <w:r>
-        <w:rPr>
-          <w:rStyle w:val="a6"/>
-          <w:rFonts w:ascii="Times New Roman" w:hAnsi="Times New Roman"/>
-          <w:sz w:val="24"/>
-          <w:szCs w:val="24"/>
-        </w:rPr>
-        <w:t>iOS</w:t>
-      </w:r>
-      <w:proofErr w:type="spellEnd"/>
-      <w:r>
-        <w:rPr>
-          <w:rStyle w:val="a6"/>
-          <w:rFonts w:ascii="Times New Roman" w:hAnsi="Times New Roman"/>
-          <w:sz w:val="24"/>
-          <w:szCs w:val="24"/>
-        </w:rPr>
-        <w:t xml:space="preserve"> приложения. Структура входных запросов должна соответствовать REST [15] спецификации.</w:t>
+        <w:t>отправляются через HTTP протокол в JSON формате от iOS приложения. Структура входных запросов должна соответствовать REST [15] спецификации.</w:t>
       </w:r>
     </w:p>
     <w:p>
@@ -9458,25 +9529,7 @@
           <w:sz w:val="24"/>
           <w:szCs w:val="24"/>
         </w:rPr>
-        <w:t xml:space="preserve">Сервер должен иметь доступ в сеть интернет с внешним </w:t>
-      </w:r>
-      <w:proofErr w:type="spellStart"/>
-      <w:r>
-        <w:rPr>
-          <w:rFonts w:ascii="Times New Roman" w:hAnsi="Times New Roman"/>
-          <w:sz w:val="24"/>
-          <w:szCs w:val="24"/>
-        </w:rPr>
-        <w:t>ip</w:t>
-      </w:r>
-      <w:proofErr w:type="spellEnd"/>
-      <w:r>
-        <w:rPr>
-          <w:rFonts w:ascii="Times New Roman" w:hAnsi="Times New Roman"/>
-          <w:sz w:val="24"/>
-          <w:szCs w:val="24"/>
-        </w:rPr>
-        <w:t xml:space="preserve"> адресом;</w:t>
+        <w:t>Сервер должен иметь доступ в сеть интернет с внешним ip адресом;</w:t>
       </w:r>
     </w:p>
     <w:p>
@@ -9951,7 +10004,6 @@
         </w:rPr>
         <w:t xml:space="preserve">с использованием библиотеки </w:t>
       </w:r>
-      <w:proofErr w:type="spellStart"/>
       <w:r>
         <w:rPr>
           <w:rStyle w:val="a6"/>
@@ -9962,7 +10014,6 @@
         </w:rPr>
         <w:t>UIKit</w:t>
       </w:r>
-      <w:proofErr w:type="spellEnd"/>
       <w:r>
         <w:rPr>
           <w:rStyle w:val="a6"/>
@@ -9990,7 +10041,6 @@
         </w:rPr>
         <w:t xml:space="preserve"> </w:t>
       </w:r>
-      <w:proofErr w:type="spellStart"/>
       <w:r>
         <w:rPr>
           <w:rStyle w:val="a6"/>
@@ -10001,7 +10051,6 @@
         </w:rPr>
         <w:t>SwiftUI</w:t>
       </w:r>
-      <w:proofErr w:type="spellEnd"/>
       <w:r>
         <w:rPr>
           <w:rStyle w:val="a6"/>
@@ -10135,19 +10184,8 @@
           <w:sz w:val="24"/>
           <w:szCs w:val="24"/>
         </w:rPr>
-        <w:t xml:space="preserve">Программа поставляется в виде ссылки на репозиторий на </w:t>
-      </w:r>
-      <w:proofErr w:type="spellStart"/>
-      <w:r>
-        <w:rPr>
-          <w:rStyle w:val="a6"/>
-          <w:rFonts w:ascii="Times New Roman" w:hAnsi="Times New Roman"/>
-          <w:sz w:val="24"/>
-          <w:szCs w:val="24"/>
-        </w:rPr>
-        <w:t>Git</w:t>
-      </w:r>
-      <w:proofErr w:type="spellEnd"/>
+        <w:t>Программа поставляется в виде ссылки на репозиторий на Git</w:t>
+      </w:r>
       <w:r>
         <w:rPr>
           <w:rStyle w:val="a6"/>
@@ -10158,7 +10196,6 @@
         </w:rPr>
         <w:t>h</w:t>
       </w:r>
-      <w:proofErr w:type="spellStart"/>
       <w:r>
         <w:rPr>
           <w:rStyle w:val="a6"/>
@@ -10166,17 +10203,7 @@
           <w:sz w:val="24"/>
           <w:szCs w:val="24"/>
         </w:rPr>
-        <w:t>ub</w:t>
-      </w:r>
-      <w:proofErr w:type="spellEnd"/>
-      <w:r>
-        <w:rPr>
-          <w:rStyle w:val="a6"/>
-          <w:rFonts w:ascii="Times New Roman" w:hAnsi="Times New Roman"/>
-          <w:sz w:val="24"/>
-          <w:szCs w:val="24"/>
-        </w:rPr>
-        <w:t>, в котором должны содержаться исходный код программы и программная документация.</w:t>
+        <w:t>ub, в котором должны содержаться исходный код программы и программная документация.</w:t>
       </w:r>
     </w:p>
     <w:p>
@@ -10240,19 +10267,8 @@
           <w:sz w:val="24"/>
           <w:szCs w:val="24"/>
         </w:rPr>
-        <w:t xml:space="preserve">Программа хранится в репозитории на </w:t>
-      </w:r>
-      <w:proofErr w:type="spellStart"/>
-      <w:r>
-        <w:rPr>
-          <w:rStyle w:val="a6"/>
-          <w:rFonts w:ascii="Times New Roman" w:hAnsi="Times New Roman"/>
-          <w:sz w:val="24"/>
-          <w:szCs w:val="24"/>
-        </w:rPr>
-        <w:t>Git</w:t>
-      </w:r>
-      <w:proofErr w:type="spellEnd"/>
+        <w:t>Программа хранится в репозитории на Git</w:t>
+      </w:r>
       <w:r>
         <w:rPr>
           <w:rStyle w:val="a6"/>
@@ -10682,51 +10698,8 @@
         <w:rPr>
           <w:rStyle w:val="a6"/>
         </w:rPr>
-        <w:t>Документация и программа также сдается в электронном виде в формате .</w:t>
-      </w:r>
-      <w:proofErr w:type="spellStart"/>
-      <w:r>
-        <w:rPr>
-          <w:rStyle w:val="a6"/>
-        </w:rPr>
-        <w:t>pdf</w:t>
-      </w:r>
-      <w:proofErr w:type="spellEnd"/>
-      <w:r>
-        <w:rPr>
-          <w:rStyle w:val="a6"/>
-        </w:rPr>
-        <w:t xml:space="preserve"> или .</w:t>
-      </w:r>
-      <w:proofErr w:type="spellStart"/>
-      <w:r>
-        <w:rPr>
-          <w:rStyle w:val="a6"/>
-        </w:rPr>
-        <w:t>docx</w:t>
-      </w:r>
-      <w:proofErr w:type="spellEnd"/>
-      <w:r>
-        <w:rPr>
-          <w:rStyle w:val="a6"/>
-        </w:rPr>
-        <w:t>. в архиве формата .</w:t>
-      </w:r>
-      <w:proofErr w:type="spellStart"/>
-      <w:r>
-        <w:rPr>
-          <w:rStyle w:val="a6"/>
-        </w:rPr>
-        <w:t>zip</w:t>
-      </w:r>
-      <w:proofErr w:type="spellEnd"/>
-      <w:r>
-        <w:rPr>
-          <w:rStyle w:val="a6"/>
-        </w:rPr>
-        <w:t xml:space="preserve"> или .</w:t>
-      </w:r>
-      <w:proofErr w:type="spellStart"/>
+        <w:t>Документация и программа также сдается в электронном виде в формате .pdf или .docx. в архиве формата .zip или .</w:t>
+      </w:r>
       <w:r>
         <w:rPr>
           <w:rStyle w:val="a6"/>
@@ -10734,7 +10707,6 @@
         </w:rPr>
         <w:t>rar</w:t>
       </w:r>
-      <w:proofErr w:type="spellEnd"/>
       <w:r>
         <w:rPr>
           <w:rStyle w:val="a6"/>
@@ -10770,35 +10742,7 @@
         <w:rPr>
           <w:rStyle w:val="a6"/>
         </w:rPr>
-        <w:t xml:space="preserve"> (Learning </w:t>
-      </w:r>
-      <w:proofErr w:type="spellStart"/>
-      <w:r>
-        <w:rPr>
-          <w:rStyle w:val="a6"/>
-        </w:rPr>
-        <w:t>management</w:t>
-      </w:r>
-      <w:proofErr w:type="spellEnd"/>
-      <w:r>
-        <w:rPr>
-          <w:rStyle w:val="a6"/>
-        </w:rPr>
-        <w:t xml:space="preserve"> </w:t>
-      </w:r>
-      <w:proofErr w:type="spellStart"/>
-      <w:r>
-        <w:rPr>
-          <w:rStyle w:val="a6"/>
-        </w:rPr>
-        <w:t>system</w:t>
-      </w:r>
-      <w:proofErr w:type="spellEnd"/>
-      <w:r>
-        <w:rPr>
-          <w:rStyle w:val="a6"/>
-        </w:rPr>
-        <w:t>) в личном кабинете, дисциплина - «</w:t>
+        <w:t xml:space="preserve"> (Learning management system) в личном кабинете, дисциплина - «</w:t>
       </w:r>
       <w:r>
         <w:rPr>
@@ -11101,7 +11045,6 @@
           <w:lang w:val="en-US"/>
         </w:rPr>
       </w:pPr>
-      <w:proofErr w:type="spellStart"/>
       <w:r>
         <w:rPr>
           <w:lang w:val="ru-RU"/>
@@ -11113,7 +11056,6 @@
         </w:rPr>
         <w:t>Autochords</w:t>
       </w:r>
-      <w:proofErr w:type="spellEnd"/>
       <w:r>
         <w:rPr>
           <w:lang w:val="en-US"/>
@@ -11132,7 +11074,6 @@
           <w:lang w:val="en-US"/>
         </w:rPr>
       </w:pPr>
-      <w:proofErr w:type="spellStart"/>
       <w:r>
         <w:rPr>
           <w:lang w:val="ru-RU"/>
@@ -11142,9 +11083,26 @@
             <w14:miter w14:lim="400000"/>
           </w14:textOutline>
         </w:rPr>
-        <w:t>Chord</w:t>
-      </w:r>
-      <w:proofErr w:type="spellEnd"/>
+        <w:t>Chord Suggester</w:t>
+      </w:r>
+      <w:r>
+        <w:rPr>
+          <w:lang w:val="en-US"/>
+        </w:rPr>
+        <w:t xml:space="preserve"> [17]</w:t>
+      </w:r>
+    </w:p>
+    <w:p>
+      <w:pPr>
+        <w:pStyle w:val="a9"/>
+        <w:numPr>
+          <w:ilvl w:val="0"/>
+          <w:numId w:val="63"/>
+        </w:numPr>
+        <w:rPr>
+          <w:lang w:val="en-US"/>
+        </w:rPr>
+      </w:pPr>
       <w:r>
         <w:rPr>
           <w:lang w:val="ru-RU"/>
@@ -11154,9 +11112,37 @@
             <w14:miter w14:lim="400000"/>
           </w14:textOutline>
         </w:rPr>
+        <w:t>Cthulhu</w:t>
+      </w:r>
+      <w:r>
+        <w:rPr>
+          <w:lang w:val="en-US"/>
+          <w14:textOutline w14:w="12700" w14:cap="flat" w14:cmpd="sng" w14:algn="ctr">
+            <w14:noFill/>
+            <w14:prstDash w14:val="solid"/>
+            <w14:miter w14:lim="400000"/>
+          </w14:textOutline>
+        </w:rPr>
         <w:t xml:space="preserve"> </w:t>
       </w:r>
-      <w:proofErr w:type="spellStart"/>
+      <w:r>
+        <w:rPr>
+          <w:lang w:val="en-US"/>
+        </w:rPr>
+        <w:t>[18]</w:t>
+      </w:r>
+    </w:p>
+    <w:p>
+      <w:pPr>
+        <w:pStyle w:val="a9"/>
+        <w:numPr>
+          <w:ilvl w:val="0"/>
+          <w:numId w:val="63"/>
+        </w:numPr>
+        <w:rPr>
+          <w:lang w:val="ru-RU"/>
+        </w:rPr>
+      </w:pPr>
       <w:r>
         <w:rPr>
           <w:lang w:val="ru-RU"/>
@@ -11166,14 +11152,13 @@
             <w14:miter w14:lim="400000"/>
           </w14:textOutline>
         </w:rPr>
-        <w:t>Suggester</w:t>
-      </w:r>
-      <w:proofErr w:type="spellEnd"/>
+        <w:t>AIVA</w:t>
+      </w:r>
       <w:r>
         <w:rPr>
           <w:lang w:val="en-US"/>
         </w:rPr>
-        <w:t xml:space="preserve"> [17]</w:t>
+        <w:t xml:space="preserve"> [19]</w:t>
       </w:r>
     </w:p>
     <w:p>
@@ -11187,7 +11172,6 @@
           <w:lang w:val="en-US"/>
         </w:rPr>
       </w:pPr>
-      <w:proofErr w:type="spellStart"/>
       <w:r>
         <w:rPr>
           <w:lang w:val="ru-RU"/>
@@ -11197,90 +11181,7 @@
             <w14:miter w14:lim="400000"/>
           </w14:textOutline>
         </w:rPr>
-        <w:t>Cthulhu</w:t>
-      </w:r>
-      <w:proofErr w:type="spellEnd"/>
-      <w:r>
-        <w:rPr>
-          <w:lang w:val="en-US"/>
-          <w14:textOutline w14:w="12700" w14:cap="flat" w14:cmpd="sng" w14:algn="ctr">
-            <w14:noFill/>
-            <w14:prstDash w14:val="solid"/>
-            <w14:miter w14:lim="400000"/>
-          </w14:textOutline>
-        </w:rPr>
-        <w:t xml:space="preserve"> </w:t>
-      </w:r>
-      <w:r>
-        <w:rPr>
-          <w:lang w:val="en-US"/>
-        </w:rPr>
-        <w:t>[18]</w:t>
-      </w:r>
-    </w:p>
-    <w:p>
-      <w:pPr>
-        <w:pStyle w:val="a9"/>
-        <w:numPr>
-          <w:ilvl w:val="0"/>
-          <w:numId w:val="63"/>
-        </w:numPr>
-        <w:rPr>
-          <w:lang w:val="ru-RU"/>
-        </w:rPr>
-      </w:pPr>
-      <w:r>
-        <w:rPr>
-          <w:lang w:val="ru-RU"/>
-          <w14:textOutline w14:w="12700" w14:cap="flat" w14:cmpd="sng" w14:algn="ctr">
-            <w14:noFill/>
-            <w14:prstDash w14:val="solid"/>
-            <w14:miter w14:lim="400000"/>
-          </w14:textOutline>
-        </w:rPr>
-        <w:t>AIVA</w:t>
-      </w:r>
-      <w:r>
-        <w:rPr>
-          <w:lang w:val="en-US"/>
-        </w:rPr>
-        <w:t xml:space="preserve"> [19]</w:t>
-      </w:r>
-    </w:p>
-    <w:p>
-      <w:pPr>
-        <w:pStyle w:val="a9"/>
-        <w:numPr>
-          <w:ilvl w:val="0"/>
-          <w:numId w:val="63"/>
-        </w:numPr>
-        <w:rPr>
-          <w:lang w:val="en-US"/>
-        </w:rPr>
-      </w:pPr>
-      <w:proofErr w:type="spellStart"/>
-      <w:r>
-        <w:rPr>
-          <w:lang w:val="ru-RU"/>
-          <w14:textOutline w14:w="12700" w14:cap="flat" w14:cmpd="sng" w14:algn="ctr">
-            <w14:noFill/>
-            <w14:prstDash w14:val="solid"/>
-            <w14:miter w14:lim="400000"/>
-          </w14:textOutline>
-        </w:rPr>
-        <w:t>Amadeus</w:t>
-      </w:r>
-      <w:proofErr w:type="spellEnd"/>
-      <w:r>
-        <w:rPr>
-          <w:lang w:val="ru-RU"/>
-          <w14:textOutline w14:w="12700" w14:cap="flat" w14:cmpd="sng" w14:algn="ctr">
-            <w14:noFill/>
-            <w14:prstDash w14:val="solid"/>
-            <w14:miter w14:lim="400000"/>
-          </w14:textOutline>
-        </w:rPr>
-        <w:t xml:space="preserve"> Code</w:t>
+        <w:t>Amadeus Code</w:t>
       </w:r>
       <w:r>
         <w:rPr>
@@ -11362,7 +11263,6 @@
             </w:pPr>
             <w:bookmarkStart w:id="69" w:name="OLE_LINK13"/>
             <w:bookmarkStart w:id="70" w:name="OLE_LINK14"/>
-            <w:proofErr w:type="spellStart"/>
             <w:r>
               <w:rPr>
                 <w:rFonts w:ascii="Times New Roman" w:hAnsi="Times New Roman" w:cs="Times New Roman"/>
@@ -11378,7 +11278,6 @@
             </w:r>
             <w:bookmarkEnd w:id="69"/>
             <w:bookmarkEnd w:id="70"/>
-            <w:proofErr w:type="spellEnd"/>
           </w:p>
         </w:tc>
         <w:tc>
@@ -11401,7 +11300,6 @@
             </w:pPr>
             <w:bookmarkStart w:id="71" w:name="OLE_LINK15"/>
             <w:bookmarkStart w:id="72" w:name="OLE_LINK16"/>
-            <w:proofErr w:type="spellStart"/>
             <w:r>
               <w:rPr>
                 <w:rFonts w:ascii="Times New Roman" w:hAnsi="Times New Roman" w:cs="Times New Roman"/>
@@ -11413,39 +11311,10 @@
                   <w14:miter w14:lim="400000"/>
                 </w14:textOutline>
               </w:rPr>
-              <w:t>Chord</w:t>
-            </w:r>
-            <w:proofErr w:type="spellEnd"/>
-            <w:r>
-              <w:rPr>
-                <w:rFonts w:ascii="Times New Roman" w:hAnsi="Times New Roman" w:cs="Times New Roman"/>
-                <w:sz w:val="24"/>
-                <w:szCs w:val="24"/>
-                <w14:textOutline w14:w="12700" w14:cap="flat" w14:cmpd="sng" w14:algn="ctr">
-                  <w14:noFill/>
-                  <w14:prstDash w14:val="solid"/>
-                  <w14:miter w14:lim="400000"/>
-                </w14:textOutline>
-              </w:rPr>
-              <w:t xml:space="preserve"> </w:t>
-            </w:r>
-            <w:proofErr w:type="spellStart"/>
-            <w:r>
-              <w:rPr>
-                <w:rFonts w:ascii="Times New Roman" w:hAnsi="Times New Roman" w:cs="Times New Roman"/>
-                <w:sz w:val="24"/>
-                <w:szCs w:val="24"/>
-                <w14:textOutline w14:w="12700" w14:cap="flat" w14:cmpd="sng" w14:algn="ctr">
-                  <w14:noFill/>
-                  <w14:prstDash w14:val="solid"/>
-                  <w14:miter w14:lim="400000"/>
-                </w14:textOutline>
-              </w:rPr>
-              <w:t>Suggester</w:t>
+              <w:t>Chord Suggester</w:t>
             </w:r>
             <w:bookmarkEnd w:id="71"/>
             <w:bookmarkEnd w:id="72"/>
-            <w:proofErr w:type="spellEnd"/>
           </w:p>
         </w:tc>
         <w:tc>
@@ -11468,7 +11337,6 @@
             </w:pPr>
             <w:bookmarkStart w:id="73" w:name="OLE_LINK17"/>
             <w:bookmarkStart w:id="74" w:name="OLE_LINK18"/>
-            <w:proofErr w:type="spellStart"/>
             <w:r>
               <w:rPr>
                 <w:rFonts w:ascii="Times New Roman" w:hAnsi="Times New Roman" w:cs="Times New Roman"/>
@@ -11484,7 +11352,6 @@
             </w:r>
             <w:bookmarkEnd w:id="73"/>
             <w:bookmarkEnd w:id="74"/>
-            <w:proofErr w:type="spellEnd"/>
           </w:p>
         </w:tc>
         <w:tc>
@@ -11544,7 +11411,6 @@
             </w:pPr>
             <w:bookmarkStart w:id="77" w:name="OLE_LINK21"/>
             <w:bookmarkStart w:id="78" w:name="OLE_LINK22"/>
-            <w:proofErr w:type="spellStart"/>
             <w:r>
               <w:rPr>
                 <w:rFonts w:ascii="Times New Roman" w:hAnsi="Times New Roman" w:cs="Times New Roman"/>
@@ -11556,21 +11422,7 @@
                   <w14:miter w14:lim="400000"/>
                 </w14:textOutline>
               </w:rPr>
-              <w:t>Amadeus</w:t>
-            </w:r>
-            <w:proofErr w:type="spellEnd"/>
-            <w:r>
-              <w:rPr>
-                <w:rFonts w:ascii="Times New Roman" w:hAnsi="Times New Roman" w:cs="Times New Roman"/>
-                <w:sz w:val="24"/>
-                <w:szCs w:val="24"/>
-                <w14:textOutline w14:w="12700" w14:cap="flat" w14:cmpd="sng" w14:algn="ctr">
-                  <w14:noFill/>
-                  <w14:prstDash w14:val="solid"/>
-                  <w14:miter w14:lim="400000"/>
-                </w14:textOutline>
-              </w:rPr>
-              <w:t xml:space="preserve"> Code</w:t>
+              <w:t>Amadeus Code</w:t>
             </w:r>
             <w:bookmarkEnd w:id="77"/>
             <w:bookmarkEnd w:id="78"/>
@@ -12338,35 +12190,7 @@
                   <w14:miter w14:lim="400000"/>
                 </w14:textOutline>
               </w:rPr>
-              <w:t xml:space="preserve">Результат </w:t>
-            </w:r>
-            <w:proofErr w:type="spellStart"/>
-            <w:r>
-              <w:rPr>
-                <w:rFonts w:ascii="Times New Roman" w:hAnsi="Times New Roman" w:cs="Times New Roman"/>
-                <w:sz w:val="24"/>
-                <w:szCs w:val="24"/>
-                <w14:textOutline w14:w="12700" w14:cap="flat" w14:cmpd="sng" w14:algn="ctr">
-                  <w14:noFill/>
-                  <w14:prstDash w14:val="solid"/>
-                  <w14:miter w14:lim="400000"/>
-                </w14:textOutline>
-              </w:rPr>
-              <w:t>формулизовав</w:t>
-            </w:r>
-            <w:proofErr w:type="spellEnd"/>
-            <w:r>
-              <w:rPr>
-                <w:rFonts w:ascii="Times New Roman" w:hAnsi="Times New Roman" w:cs="Times New Roman"/>
-                <w:sz w:val="24"/>
-                <w:szCs w:val="24"/>
-                <w14:textOutline w14:w="12700" w14:cap="flat" w14:cmpd="sng" w14:algn="ctr">
-                  <w14:noFill/>
-                  <w14:prstDash w14:val="solid"/>
-                  <w14:miter w14:lim="400000"/>
-                </w14:textOutline>
-              </w:rPr>
-              <w:t xml:space="preserve"> в виде, понятном человеку</w:t>
+              <w:t>Результат формулизовав в виде, понятном человеку</w:t>
             </w:r>
           </w:p>
         </w:tc>
@@ -14358,27 +14182,7 @@
                 <w:sz w:val="24"/>
                 <w:szCs w:val="24"/>
               </w:rPr>
-              <w:t xml:space="preserve">одновременное сочетание трёх и более музыкальных звуков разной высоты (точнее, разных высотных классов), воспринимаемое слухом как целостный элемент </w:t>
-            </w:r>
-            <w:proofErr w:type="spellStart"/>
-            <w:r>
-              <w:rPr>
-                <w:rStyle w:val="a6"/>
-                <w:rFonts w:ascii="Times New Roman" w:hAnsi="Times New Roman"/>
-                <w:sz w:val="24"/>
-                <w:szCs w:val="24"/>
-              </w:rPr>
-              <w:t>звуковысотной</w:t>
-            </w:r>
-            <w:proofErr w:type="spellEnd"/>
-            <w:r>
-              <w:rPr>
-                <w:rStyle w:val="a6"/>
-                <w:rFonts w:ascii="Times New Roman" w:hAnsi="Times New Roman"/>
-                <w:sz w:val="24"/>
-                <w:szCs w:val="24"/>
-              </w:rPr>
-              <w:t xml:space="preserve"> вертикали.</w:t>
+              <w:t>одновременное сочетание трёх и более музыкальных звуков разной высоты (точнее, разных высотных классов), воспринимаемое слухом как целостный элемент звуковысотной вертикали.</w:t>
             </w:r>
           </w:p>
         </w:tc>
@@ -14528,27 +14332,7 @@
                 <w:sz w:val="24"/>
                 <w:szCs w:val="24"/>
               </w:rPr>
-              <w:t xml:space="preserve">- </w:t>
-            </w:r>
-            <w:proofErr w:type="spellStart"/>
-            <w:r>
-              <w:rPr>
-                <w:rStyle w:val="a6"/>
-                <w:rFonts w:ascii="Times New Roman" w:hAnsi="Times New Roman"/>
-                <w:sz w:val="24"/>
-                <w:szCs w:val="24"/>
-              </w:rPr>
-              <w:t>звуковысотная</w:t>
-            </w:r>
-            <w:proofErr w:type="spellEnd"/>
-            <w:r>
-              <w:rPr>
-                <w:rStyle w:val="a6"/>
-                <w:rFonts w:ascii="Times New Roman" w:hAnsi="Times New Roman"/>
-                <w:sz w:val="24"/>
-                <w:szCs w:val="24"/>
-              </w:rPr>
-              <w:t xml:space="preserve"> организация музыки — как многоголосной, так и одноголосной.</w:t>
+              <w:t>- звуковысотная организация музыки — как многоголосной, так и одноголосной.</w:t>
             </w:r>
           </w:p>
         </w:tc>
@@ -15862,14 +15646,12 @@
         </w:rPr>
         <w:t>://</w:t>
       </w:r>
-      <w:proofErr w:type="spellStart"/>
       <w:r>
         <w:rPr>
           <w:lang w:val="en-US"/>
         </w:rPr>
         <w:t>aws</w:t>
       </w:r>
-      <w:proofErr w:type="spellEnd"/>
       <w:r>
         <w:rPr>
           <w:lang w:val="ru-RU"/>
@@ -15900,14 +15682,12 @@
         </w:rPr>
         <w:t>/</w:t>
       </w:r>
-      <w:proofErr w:type="spellStart"/>
       <w:r>
         <w:rPr>
           <w:lang w:val="en-US"/>
         </w:rPr>
         <w:t>ru</w:t>
       </w:r>
-      <w:proofErr w:type="spellEnd"/>
       <w:r>
         <w:rPr>
           <w:lang w:val="ru-RU"/>
@@ -15950,14 +15730,12 @@
         </w:rPr>
         <w:t>-</w:t>
       </w:r>
-      <w:proofErr w:type="spellStart"/>
       <w:r>
         <w:rPr>
           <w:lang w:val="en-US"/>
         </w:rPr>
         <w:t>api</w:t>
       </w:r>
-      <w:proofErr w:type="spellEnd"/>
       <w:r>
         <w:rPr>
           <w:lang w:val="ru-RU"/>
@@ -16096,14 +15874,12 @@
         </w:rPr>
         <w:t>-</w:t>
       </w:r>
-      <w:proofErr w:type="spellStart"/>
       <w:r>
         <w:rPr>
           <w:lang w:val="en-US"/>
         </w:rPr>
         <w:t>ui</w:t>
       </w:r>
-      <w:proofErr w:type="spellEnd"/>
       <w:r>
         <w:rPr>
           <w:lang w:val="ru-RU"/>
@@ -16131,14 +15907,12 @@
           <w:numId w:val="73"/>
         </w:numPr>
       </w:pPr>
-      <w:proofErr w:type="spellStart"/>
       <w:r>
         <w:rPr>
           <w:lang w:val="en-US"/>
         </w:rPr>
         <w:t>AutoChords</w:t>
       </w:r>
-      <w:proofErr w:type="spellEnd"/>
       <w:r>
         <w:rPr>
           <w:lang w:val="ru-RU"/>
@@ -16151,21 +15925,7 @@
         <w:rPr>
           <w:lang w:val="ru-RU"/>
         </w:rPr>
-        <w:t>/ [</w:t>
-      </w:r>
-      <w:proofErr w:type="spellStart"/>
-      <w:r>
-        <w:rPr>
-          <w:lang w:val="ru-RU"/>
-        </w:rPr>
-        <w:t>Электронныи</w:t>
-      </w:r>
-      <w:proofErr w:type="spellEnd"/>
-      <w:r>
-        <w:rPr>
-          <w:lang w:val="ru-RU"/>
-        </w:rPr>
-        <w:t>̆ ресурс] //</w:t>
+        <w:t>/ [Электронный ресурс] //</w:t>
       </w:r>
       <w:bookmarkEnd w:id="86"/>
       <w:bookmarkEnd w:id="87"/>
@@ -16199,14 +15959,12 @@
         </w:rPr>
         <w:t>://</w:t>
       </w:r>
-      <w:proofErr w:type="spellStart"/>
       <w:r>
         <w:rPr>
           <w:lang w:val="en-US"/>
         </w:rPr>
         <w:t>autochords</w:t>
       </w:r>
-      <w:proofErr w:type="spellEnd"/>
       <w:r>
         <w:rPr>
           <w:lang w:val="ru-RU"/>
@@ -16244,21 +16002,7 @@
         <w:rPr>
           <w:lang w:val="ru-RU"/>
         </w:rPr>
-        <w:t xml:space="preserve"> / [</w:t>
-      </w:r>
-      <w:proofErr w:type="spellStart"/>
-      <w:r>
-        <w:rPr>
-          <w:lang w:val="ru-RU"/>
-        </w:rPr>
-        <w:t>Электронныи</w:t>
-      </w:r>
-      <w:proofErr w:type="spellEnd"/>
-      <w:r>
-        <w:rPr>
-          <w:lang w:val="ru-RU"/>
-        </w:rPr>
-        <w:t xml:space="preserve">̆ ресурс] // </w:t>
+        <w:t xml:space="preserve"> / [Электронный ресурс] // </w:t>
       </w:r>
       <w:r>
         <w:rPr>
@@ -16431,92 +16175,74 @@
         <w:rPr>
           <w:lang w:val="ru-RU"/>
         </w:rPr>
-        <w:t xml:space="preserve"> / [</w:t>
-      </w:r>
-      <w:proofErr w:type="spellStart"/>
+        <w:t xml:space="preserve"> / [Электронный ресурс] // </w:t>
+      </w:r>
+      <w:r>
+        <w:rPr>
+          <w:lang w:val="en-US"/>
+        </w:rPr>
+        <w:t>URL</w:t>
+      </w:r>
       <w:r>
         <w:rPr>
           <w:lang w:val="ru-RU"/>
         </w:rPr>
-        <w:t>Электронныи</w:t>
-      </w:r>
-      <w:proofErr w:type="spellEnd"/>
+        <w:t xml:space="preserve">: </w:t>
+      </w:r>
+      <w:r>
+        <w:rPr>
+          <w:lang w:val="en-US"/>
+        </w:rPr>
+        <w:t>https</w:t>
+      </w:r>
       <w:r>
         <w:rPr>
           <w:lang w:val="ru-RU"/>
         </w:rPr>
-        <w:t xml:space="preserve">̆ ресурс] // </w:t>
+        <w:t>://</w:t>
       </w:r>
       <w:r>
         <w:rPr>
           <w:lang w:val="en-US"/>
         </w:rPr>
-        <w:t>URL</w:t>
+        <w:t>xferrecords</w:t>
       </w:r>
       <w:r>
         <w:rPr>
           <w:lang w:val="ru-RU"/>
         </w:rPr>
-        <w:t xml:space="preserve">: </w:t>
+        <w:t>.</w:t>
       </w:r>
       <w:r>
         <w:rPr>
           <w:lang w:val="en-US"/>
         </w:rPr>
-        <w:t>https</w:t>
+        <w:t>com</w:t>
       </w:r>
       <w:r>
         <w:rPr>
           <w:lang w:val="ru-RU"/>
         </w:rPr>
-        <w:t>://</w:t>
-      </w:r>
-      <w:proofErr w:type="spellStart"/>
+        <w:t>/</w:t>
+      </w:r>
       <w:r>
         <w:rPr>
           <w:lang w:val="en-US"/>
         </w:rPr>
-        <w:t>xferrecords</w:t>
-      </w:r>
-      <w:proofErr w:type="spellEnd"/>
+        <w:t>products</w:t>
+      </w:r>
       <w:r>
         <w:rPr>
           <w:lang w:val="ru-RU"/>
         </w:rPr>
-        <w:t>.</w:t>
+        <w:t>/</w:t>
       </w:r>
       <w:r>
         <w:rPr>
           <w:lang w:val="en-US"/>
         </w:rPr>
-        <w:t>com</w:t>
-      </w:r>
-      <w:r>
-        <w:rPr>
-          <w:lang w:val="ru-RU"/>
-        </w:rPr>
-        <w:t>/</w:t>
-      </w:r>
-      <w:r>
-        <w:rPr>
-          <w:lang w:val="en-US"/>
-        </w:rPr>
-        <w:t>products</w:t>
-      </w:r>
-      <w:r>
-        <w:rPr>
-          <w:lang w:val="ru-RU"/>
-        </w:rPr>
-        <w:t>/</w:t>
-      </w:r>
-      <w:proofErr w:type="spellStart"/>
-      <w:r>
-        <w:rPr>
-          <w:lang w:val="en-US"/>
-        </w:rPr>
         <w:t>cthulhu</w:t>
       </w:r>
-      <w:proofErr w:type="spellEnd"/>
       <w:r>
         <w:rPr>
           <w:lang w:val="ru-RU"/>
@@ -16542,66 +16268,50 @@
         <w:rPr>
           <w:lang w:val="ru-RU"/>
         </w:rPr>
-        <w:t xml:space="preserve"> / [</w:t>
-      </w:r>
-      <w:proofErr w:type="spellStart"/>
+        <w:t xml:space="preserve"> / [Электронный ресурс] // </w:t>
+      </w:r>
+      <w:r>
+        <w:rPr>
+          <w:lang w:val="en-US"/>
+        </w:rPr>
+        <w:t>URL</w:t>
+      </w:r>
       <w:r>
         <w:rPr>
           <w:lang w:val="ru-RU"/>
         </w:rPr>
-        <w:t>Электронныи</w:t>
-      </w:r>
-      <w:proofErr w:type="spellEnd"/>
+        <w:t xml:space="preserve">: </w:t>
+      </w:r>
+      <w:r>
+        <w:rPr>
+          <w:lang w:val="en-US"/>
+        </w:rPr>
+        <w:t>https</w:t>
+      </w:r>
       <w:r>
         <w:rPr>
           <w:lang w:val="ru-RU"/>
         </w:rPr>
-        <w:t xml:space="preserve">̆ ресурс] // </w:t>
+        <w:t>://</w:t>
       </w:r>
       <w:r>
         <w:rPr>
           <w:lang w:val="en-US"/>
         </w:rPr>
-        <w:t>URL</w:t>
+        <w:t>www</w:t>
       </w:r>
       <w:r>
         <w:rPr>
           <w:lang w:val="ru-RU"/>
         </w:rPr>
-        <w:t xml:space="preserve">: </w:t>
+        <w:t>.</w:t>
       </w:r>
       <w:r>
         <w:rPr>
           <w:lang w:val="en-US"/>
         </w:rPr>
-        <w:t>https</w:t>
-      </w:r>
-      <w:r>
-        <w:rPr>
-          <w:lang w:val="ru-RU"/>
-        </w:rPr>
-        <w:t>://</w:t>
-      </w:r>
-      <w:r>
-        <w:rPr>
-          <w:lang w:val="en-US"/>
-        </w:rPr>
-        <w:t>www</w:t>
-      </w:r>
-      <w:r>
-        <w:rPr>
-          <w:lang w:val="ru-RU"/>
-        </w:rPr>
-        <w:t>.</w:t>
-      </w:r>
-      <w:proofErr w:type="spellStart"/>
-      <w:r>
-        <w:rPr>
-          <w:lang w:val="en-US"/>
-        </w:rPr>
         <w:t>aiva</w:t>
       </w:r>
-      <w:proofErr w:type="spellEnd"/>
       <w:r>
         <w:rPr>
           <w:lang w:val="ru-RU"/>
@@ -16651,80 +16361,62 @@
         <w:rPr>
           <w:lang w:val="ru-RU"/>
         </w:rPr>
-        <w:t xml:space="preserve"> / [</w:t>
-      </w:r>
-      <w:proofErr w:type="spellStart"/>
+        <w:t xml:space="preserve"> / [Электронный ресурс] // </w:t>
+      </w:r>
+      <w:r>
+        <w:rPr>
+          <w:lang w:val="en-US"/>
+        </w:rPr>
+        <w:t>URL</w:t>
+      </w:r>
       <w:r>
         <w:rPr>
           <w:lang w:val="ru-RU"/>
         </w:rPr>
-        <w:t>Электронныи</w:t>
-      </w:r>
-      <w:proofErr w:type="spellEnd"/>
+        <w:t xml:space="preserve">: </w:t>
+      </w:r>
+      <w:r>
+        <w:rPr>
+          <w:lang w:val="en-US"/>
+        </w:rPr>
+        <w:t>https</w:t>
+      </w:r>
       <w:r>
         <w:rPr>
           <w:lang w:val="ru-RU"/>
         </w:rPr>
-        <w:t xml:space="preserve">̆ ресурс] // </w:t>
+        <w:t>://</w:t>
       </w:r>
       <w:r>
         <w:rPr>
           <w:lang w:val="en-US"/>
         </w:rPr>
-        <w:t>URL</w:t>
+        <w:t>amadeuscode</w:t>
       </w:r>
       <w:r>
         <w:rPr>
           <w:lang w:val="ru-RU"/>
         </w:rPr>
-        <w:t xml:space="preserve">: </w:t>
+        <w:t>.</w:t>
       </w:r>
       <w:r>
         <w:rPr>
           <w:lang w:val="en-US"/>
         </w:rPr>
-        <w:t>https</w:t>
+        <w:t>com</w:t>
       </w:r>
       <w:r>
         <w:rPr>
           <w:lang w:val="ru-RU"/>
         </w:rPr>
-        <w:t>://</w:t>
-      </w:r>
-      <w:proofErr w:type="spellStart"/>
+        <w:t>/</w:t>
+      </w:r>
       <w:r>
         <w:rPr>
           <w:lang w:val="en-US"/>
         </w:rPr>
-        <w:t>amadeuscode</w:t>
-      </w:r>
-      <w:proofErr w:type="spellEnd"/>
-      <w:r>
-        <w:rPr>
-          <w:lang w:val="ru-RU"/>
-        </w:rPr>
-        <w:t>.</w:t>
-      </w:r>
-      <w:r>
-        <w:rPr>
-          <w:lang w:val="en-US"/>
-        </w:rPr>
-        <w:t>com</w:t>
-      </w:r>
-      <w:r>
-        <w:rPr>
-          <w:lang w:val="ru-RU"/>
-        </w:rPr>
-        <w:t>/</w:t>
-      </w:r>
-      <w:proofErr w:type="spellStart"/>
-      <w:r>
-        <w:rPr>
-          <w:lang w:val="en-US"/>
-        </w:rPr>
         <w:t>en</w:t>
       </w:r>
-      <w:proofErr w:type="spellEnd"/>
       <w:r>
         <w:rPr>
           <w:lang w:val="ru-RU"/>
@@ -16762,80 +16454,62 @@
         <w:rPr>
           <w:lang w:val="ru-RU"/>
         </w:rPr>
-        <w:t xml:space="preserve"> / [</w:t>
-      </w:r>
-      <w:proofErr w:type="spellStart"/>
+        <w:t xml:space="preserve"> / [Электронный ресурс] // </w:t>
+      </w:r>
+      <w:r>
+        <w:rPr>
+          <w:lang w:val="en-US"/>
+        </w:rPr>
+        <w:t>URL</w:t>
+      </w:r>
       <w:r>
         <w:rPr>
           <w:lang w:val="ru-RU"/>
         </w:rPr>
-        <w:t>Электронныи</w:t>
-      </w:r>
-      <w:proofErr w:type="spellEnd"/>
+        <w:t xml:space="preserve">: </w:t>
+      </w:r>
+      <w:r>
+        <w:rPr>
+          <w:lang w:val="en-US"/>
+        </w:rPr>
+        <w:t>https</w:t>
+      </w:r>
       <w:r>
         <w:rPr>
           <w:lang w:val="ru-RU"/>
         </w:rPr>
-        <w:t xml:space="preserve">̆ ресурс] // </w:t>
+        <w:t>://</w:t>
       </w:r>
       <w:r>
         <w:rPr>
           <w:lang w:val="en-US"/>
         </w:rPr>
-        <w:t>URL</w:t>
+        <w:t>github</w:t>
       </w:r>
       <w:r>
         <w:rPr>
           <w:lang w:val="ru-RU"/>
         </w:rPr>
-        <w:t xml:space="preserve">: </w:t>
+        <w:t>.</w:t>
       </w:r>
       <w:r>
         <w:rPr>
           <w:lang w:val="en-US"/>
         </w:rPr>
-        <w:t>https</w:t>
+        <w:t>com</w:t>
       </w:r>
       <w:r>
         <w:rPr>
           <w:lang w:val="ru-RU"/>
         </w:rPr>
-        <w:t>://</w:t>
-      </w:r>
-      <w:proofErr w:type="spellStart"/>
+        <w:t>/</w:t>
+      </w:r>
       <w:r>
         <w:rPr>
           <w:lang w:val="en-US"/>
         </w:rPr>
-        <w:t>github</w:t>
-      </w:r>
-      <w:proofErr w:type="spellEnd"/>
-      <w:r>
-        <w:rPr>
-          <w:lang w:val="ru-RU"/>
-        </w:rPr>
-        <w:t>.</w:t>
-      </w:r>
-      <w:r>
-        <w:rPr>
-          <w:lang w:val="en-US"/>
-        </w:rPr>
-        <w:t>com</w:t>
-      </w:r>
-      <w:r>
-        <w:rPr>
-          <w:lang w:val="ru-RU"/>
-        </w:rPr>
-        <w:t>/</w:t>
-      </w:r>
-      <w:proofErr w:type="spellStart"/>
-      <w:r>
-        <w:rPr>
-          <w:lang w:val="en-US"/>
-        </w:rPr>
         <w:t>vadymmarkov</w:t>
       </w:r>
-      <w:proofErr w:type="spellEnd"/>
       <w:r>
         <w:rPr>
           <w:lang w:val="ru-RU"/>
@@ -16903,21 +16577,7 @@
         <w:rPr>
           <w:lang w:val="ru-RU"/>
         </w:rPr>
-        <w:t xml:space="preserve"> / [</w:t>
-      </w:r>
-      <w:proofErr w:type="spellStart"/>
-      <w:r>
-        <w:rPr>
-          <w:lang w:val="ru-RU"/>
-        </w:rPr>
-        <w:t>Электронныи</w:t>
-      </w:r>
-      <w:proofErr w:type="spellEnd"/>
-      <w:r>
-        <w:rPr>
-          <w:lang w:val="ru-RU"/>
-        </w:rPr>
-        <w:t xml:space="preserve">̆ ресурс] // </w:t>
+        <w:t xml:space="preserve"> / [Электронный ресурс] // </w:t>
       </w:r>
       <w:r>
         <w:rPr>
@@ -16998,92 +16658,74 @@
         <w:rPr>
           <w:lang w:val="ru-RU"/>
         </w:rPr>
-        <w:t xml:space="preserve"> / [</w:t>
-      </w:r>
-      <w:proofErr w:type="spellStart"/>
+        <w:t xml:space="preserve"> / [Электронный ресурс] // </w:t>
+      </w:r>
+      <w:r>
+        <w:rPr>
+          <w:lang w:val="en-US"/>
+        </w:rPr>
+        <w:t>URL</w:t>
+      </w:r>
       <w:r>
         <w:rPr>
           <w:lang w:val="ru-RU"/>
         </w:rPr>
-        <w:t>Электронныи</w:t>
-      </w:r>
-      <w:proofErr w:type="spellEnd"/>
+        <w:t xml:space="preserve">: </w:t>
+      </w:r>
+      <w:r>
+        <w:rPr>
+          <w:lang w:val="en-US"/>
+        </w:rPr>
+        <w:t>https</w:t>
+      </w:r>
       <w:r>
         <w:rPr>
           <w:lang w:val="ru-RU"/>
         </w:rPr>
-        <w:t xml:space="preserve">̆ ресурс] // </w:t>
+        <w:t>://</w:t>
       </w:r>
       <w:r>
         <w:rPr>
           <w:lang w:val="en-US"/>
         </w:rPr>
-        <w:t>URL</w:t>
+        <w:t>flask</w:t>
       </w:r>
       <w:r>
         <w:rPr>
           <w:lang w:val="ru-RU"/>
         </w:rPr>
-        <w:t xml:space="preserve">: </w:t>
+        <w:t>.</w:t>
       </w:r>
       <w:r>
         <w:rPr>
           <w:lang w:val="en-US"/>
         </w:rPr>
-        <w:t>https</w:t>
+        <w:t>palletsprojects</w:t>
       </w:r>
       <w:r>
         <w:rPr>
           <w:lang w:val="ru-RU"/>
         </w:rPr>
-        <w:t>://</w:t>
+        <w:t>.</w:t>
       </w:r>
       <w:r>
         <w:rPr>
           <w:lang w:val="en-US"/>
         </w:rPr>
-        <w:t>flask</w:t>
+        <w:t>com</w:t>
       </w:r>
       <w:r>
         <w:rPr>
           <w:lang w:val="ru-RU"/>
         </w:rPr>
-        <w:t>.</w:t>
-      </w:r>
-      <w:proofErr w:type="spellStart"/>
+        <w:t>/</w:t>
+      </w:r>
       <w:r>
         <w:rPr>
           <w:lang w:val="en-US"/>
         </w:rPr>
-        <w:t>palletsprojects</w:t>
-      </w:r>
-      <w:proofErr w:type="spellEnd"/>
-      <w:r>
-        <w:rPr>
-          <w:lang w:val="ru-RU"/>
-        </w:rPr>
-        <w:t>.</w:t>
-      </w:r>
-      <w:r>
-        <w:rPr>
-          <w:lang w:val="en-US"/>
-        </w:rPr>
-        <w:t>com</w:t>
-      </w:r>
-      <w:r>
-        <w:rPr>
-          <w:lang w:val="ru-RU"/>
-        </w:rPr>
-        <w:t>/</w:t>
-      </w:r>
-      <w:proofErr w:type="spellStart"/>
-      <w:r>
-        <w:rPr>
-          <w:lang w:val="en-US"/>
-        </w:rPr>
         <w:t>en</w:t>
       </w:r>
-      <w:proofErr w:type="spellEnd"/>
       <w:r>
         <w:rPr>
           <w:lang w:val="ru-RU"/>
@@ -17121,21 +16763,7 @@
         <w:rPr>
           <w:lang w:val="ru-RU"/>
         </w:rPr>
-        <w:t xml:space="preserve"> / [</w:t>
-      </w:r>
-      <w:proofErr w:type="spellStart"/>
-      <w:r>
-        <w:rPr>
-          <w:lang w:val="ru-RU"/>
-        </w:rPr>
-        <w:t>Электронныи</w:t>
-      </w:r>
-      <w:proofErr w:type="spellEnd"/>
-      <w:r>
-        <w:rPr>
-          <w:lang w:val="ru-RU"/>
-        </w:rPr>
-        <w:t xml:space="preserve">̆ ресурс] // </w:t>
+        <w:t xml:space="preserve"> / [Электронный ресурс] // </w:t>
       </w:r>
       <w:r>
         <w:rPr>
@@ -17162,28 +16790,24 @@
           </w:rPr>
           <w:t>://</w:t>
         </w:r>
-        <w:proofErr w:type="spellStart"/>
         <w:r>
           <w:rPr>
             <w:lang w:val="en-US"/>
           </w:rPr>
           <w:t>ru</w:t>
         </w:r>
-        <w:proofErr w:type="spellEnd"/>
         <w:r>
           <w:rPr>
             <w:lang w:val="ru-RU"/>
           </w:rPr>
           <w:t>.</w:t>
         </w:r>
-        <w:proofErr w:type="spellStart"/>
         <w:r>
           <w:rPr>
             <w:lang w:val="en-US"/>
           </w:rPr>
           <w:t>wikipedia</w:t>
         </w:r>
-        <w:proofErr w:type="spellEnd"/>
         <w:r>
           <w:rPr>
             <w:lang w:val="ru-RU"/>
@@ -20497,6 +20121,9 @@
         <w:tab w:val="left" w:pos="10080"/>
       </w:tabs>
       <w:jc w:val="center"/>
+      <w:rPr>
+        <w:lang w:val="ru-RU"/>
+      </w:rPr>
     </w:pPr>
     <w:r>
       <w:rPr>
@@ -20508,9 +20135,9 @@
     <w:r>
       <w:rPr>
         <w:rFonts w:ascii="Times New Roman" w:hAnsi="Times New Roman"/>
-        <w:lang w:val="en-US"/>
+        <w:lang w:val="ru-RU"/>
       </w:rPr>
-      <w:t>3</w:t>
+      <w:t>4</w:t>
     </w:r>
   </w:p>
 </w:ftr>
@@ -21037,19 +20664,11 @@
               <w:rFonts w:ascii="Times New Roman" w:eastAsia="Times New Roman" w:hAnsi="Times New Roman" w:cs="Times New Roman"/>
             </w:rPr>
           </w:pPr>
-          <w:proofErr w:type="spellStart"/>
           <w:r>
             <w:rPr>
               <w:rFonts w:ascii="Times New Roman" w:eastAsia="Times New Roman" w:hAnsi="Times New Roman" w:cs="Times New Roman"/>
             </w:rPr>
-            <w:t>Взам</w:t>
-          </w:r>
-          <w:proofErr w:type="spellEnd"/>
-          <w:r>
-            <w:rPr>
-              <w:rFonts w:ascii="Times New Roman" w:eastAsia="Times New Roman" w:hAnsi="Times New Roman" w:cs="Times New Roman"/>
-            </w:rPr>
-            <w:t>. Инв.</w:t>
+            <w:t>Взам. Инв.</w:t>
           </w:r>
         </w:p>
       </w:tc>
@@ -21681,19 +21300,11 @@
               <w:rFonts w:ascii="Times New Roman" w:eastAsia="Times New Roman" w:hAnsi="Times New Roman" w:cs="Times New Roman"/>
             </w:rPr>
           </w:pPr>
-          <w:proofErr w:type="spellStart"/>
           <w:r>
             <w:rPr>
               <w:rFonts w:ascii="Times New Roman" w:eastAsia="Times New Roman" w:hAnsi="Times New Roman" w:cs="Times New Roman"/>
             </w:rPr>
-            <w:t>Взам</w:t>
-          </w:r>
-          <w:proofErr w:type="spellEnd"/>
-          <w:r>
-            <w:rPr>
-              <w:rFonts w:ascii="Times New Roman" w:eastAsia="Times New Roman" w:hAnsi="Times New Roman" w:cs="Times New Roman"/>
-            </w:rPr>
-            <w:t>. Инв.</w:t>
+            <w:t>Взам. Инв.</w:t>
           </w:r>
         </w:p>
       </w:tc>
@@ -32245,7 +31856,7 @@
     <w:abstractNumId w:val="13"/>
     <w:lvlOverride w:ilvl="0">
       <w:startOverride w:val="1"/>
-      <w:lvl w:ilvl="0" w:tplc="A462C8DA">
+      <w:lvl w:ilvl="0" w:tplc="65F4DEE8">
         <w:start w:val="1"/>
         <w:numFmt w:val="decimal"/>
         <w:lvlText w:val="%1."/>
@@ -32277,7 +31888,7 @@
     </w:lvlOverride>
     <w:lvlOverride w:ilvl="1">
       <w:startOverride w:val="1"/>
-      <w:lvl w:ilvl="1" w:tplc="03D44F54">
+      <w:lvl w:ilvl="1" w:tplc="1414A8B4">
         <w:start w:val="1"/>
         <w:numFmt w:val="decimal"/>
         <w:lvlText w:val="%2."/>
@@ -32309,7 +31920,7 @@
     </w:lvlOverride>
     <w:lvlOverride w:ilvl="2">
       <w:startOverride w:val="1"/>
-      <w:lvl w:ilvl="2" w:tplc="9A7C36C0">
+      <w:lvl w:ilvl="2" w:tplc="739C80AA">
         <w:start w:val="1"/>
         <w:numFmt w:val="decimal"/>
         <w:lvlText w:val="%3."/>
@@ -32341,7 +31952,7 @@
     </w:lvlOverride>
     <w:lvlOverride w:ilvl="3">
       <w:startOverride w:val="1"/>
-      <w:lvl w:ilvl="3" w:tplc="CB46E648">
+      <w:lvl w:ilvl="3" w:tplc="765C027C">
         <w:start w:val="1"/>
         <w:numFmt w:val="decimal"/>
         <w:lvlText w:val="%4."/>
@@ -32373,7 +31984,7 @@
     </w:lvlOverride>
     <w:lvlOverride w:ilvl="4">
       <w:startOverride w:val="1"/>
-      <w:lvl w:ilvl="4" w:tplc="09F8C0AE">
+      <w:lvl w:ilvl="4" w:tplc="C0922AEE">
         <w:start w:val="1"/>
         <w:numFmt w:val="decimal"/>
         <w:lvlText w:val="%5."/>
@@ -32405,7 +32016,7 @@
     </w:lvlOverride>
     <w:lvlOverride w:ilvl="5">
       <w:startOverride w:val="1"/>
-      <w:lvl w:ilvl="5" w:tplc="4B36B920">
+      <w:lvl w:ilvl="5" w:tplc="6A1AEA24">
         <w:start w:val="1"/>
         <w:numFmt w:val="decimal"/>
         <w:lvlText w:val="%6."/>
@@ -32437,7 +32048,7 @@
     </w:lvlOverride>
     <w:lvlOverride w:ilvl="6">
       <w:startOverride w:val="1"/>
-      <w:lvl w:ilvl="6" w:tplc="8104DD36">
+      <w:lvl w:ilvl="6" w:tplc="1FA677B0">
         <w:start w:val="1"/>
         <w:numFmt w:val="decimal"/>
         <w:lvlText w:val="%7."/>
@@ -32469,7 +32080,7 @@
     </w:lvlOverride>
     <w:lvlOverride w:ilvl="7">
       <w:startOverride w:val="1"/>
-      <w:lvl w:ilvl="7" w:tplc="DC0C65B4">
+      <w:lvl w:ilvl="7" w:tplc="358C9030">
         <w:start w:val="1"/>
         <w:numFmt w:val="decimal"/>
         <w:lvlText w:val="%8."/>
@@ -32501,7 +32112,7 @@
     </w:lvlOverride>
     <w:lvlOverride w:ilvl="8">
       <w:startOverride w:val="1"/>
-      <w:lvl w:ilvl="8" w:tplc="32CE706A">
+      <w:lvl w:ilvl="8" w:tplc="E7B81F96">
         <w:start w:val="1"/>
         <w:numFmt w:val="decimal"/>
         <w:lvlText w:val="%9."/>
@@ -32535,7 +32146,7 @@
   <w:num w:numId="47" w16cid:durableId="1075858306">
     <w:abstractNumId w:val="13"/>
     <w:lvlOverride w:ilvl="0">
-      <w:lvl w:ilvl="0" w:tplc="A462C8DA">
+      <w:lvl w:ilvl="0" w:tplc="65F4DEE8">
         <w:start w:val="1"/>
         <w:numFmt w:val="decimal"/>
         <w:lvlText w:val="%1."/>
@@ -32565,7 +32176,7 @@
       </w:lvl>
     </w:lvlOverride>
     <w:lvlOverride w:ilvl="1">
-      <w:lvl w:ilvl="1" w:tplc="03D44F54">
+      <w:lvl w:ilvl="1" w:tplc="1414A8B4">
         <w:start w:val="1"/>
         <w:numFmt w:val="decimal"/>
         <w:lvlText w:val="%2."/>
@@ -32595,7 +32206,7 @@
       </w:lvl>
     </w:lvlOverride>
     <w:lvlOverride w:ilvl="2">
-      <w:lvl w:ilvl="2" w:tplc="9A7C36C0">
+      <w:lvl w:ilvl="2" w:tplc="739C80AA">
         <w:start w:val="1"/>
         <w:numFmt w:val="decimal"/>
         <w:lvlText w:val="%3."/>
@@ -32625,7 +32236,7 @@
       </w:lvl>
     </w:lvlOverride>
     <w:lvlOverride w:ilvl="3">
-      <w:lvl w:ilvl="3" w:tplc="CB46E648">
+      <w:lvl w:ilvl="3" w:tplc="765C027C">
         <w:start w:val="1"/>
         <w:numFmt w:val="decimal"/>
         <w:lvlText w:val="%4."/>
@@ -32655,7 +32266,7 @@
       </w:lvl>
     </w:lvlOverride>
     <w:lvlOverride w:ilvl="4">
-      <w:lvl w:ilvl="4" w:tplc="09F8C0AE">
+      <w:lvl w:ilvl="4" w:tplc="C0922AEE">
         <w:start w:val="1"/>
         <w:numFmt w:val="decimal"/>
         <w:lvlText w:val="%5."/>
@@ -32685,7 +32296,7 @@
       </w:lvl>
     </w:lvlOverride>
     <w:lvlOverride w:ilvl="5">
-      <w:lvl w:ilvl="5" w:tplc="4B36B920">
+      <w:lvl w:ilvl="5" w:tplc="6A1AEA24">
         <w:start w:val="1"/>
         <w:numFmt w:val="decimal"/>
         <w:lvlText w:val="%6."/>
@@ -32715,7 +32326,7 @@
       </w:lvl>
     </w:lvlOverride>
     <w:lvlOverride w:ilvl="6">
-      <w:lvl w:ilvl="6" w:tplc="8104DD36">
+      <w:lvl w:ilvl="6" w:tplc="1FA677B0">
         <w:start w:val="1"/>
         <w:numFmt w:val="decimal"/>
         <w:lvlText w:val="%7."/>
@@ -32745,7 +32356,7 @@
       </w:lvl>
     </w:lvlOverride>
     <w:lvlOverride w:ilvl="7">
-      <w:lvl w:ilvl="7" w:tplc="DC0C65B4">
+      <w:lvl w:ilvl="7" w:tplc="358C9030">
         <w:start w:val="1"/>
         <w:numFmt w:val="decimal"/>
         <w:lvlText w:val="%8."/>
@@ -32775,7 +32386,7 @@
       </w:lvl>
     </w:lvlOverride>
     <w:lvlOverride w:ilvl="8">
-      <w:lvl w:ilvl="8" w:tplc="32CE706A">
+      <w:lvl w:ilvl="8" w:tplc="E7B81F96">
         <w:start w:val="1"/>
         <w:numFmt w:val="decimal"/>
         <w:lvlText w:val="%9."/>
@@ -33088,7 +32699,7 @@
     <w:abstractNumId w:val="13"/>
     <w:lvlOverride w:ilvl="0">
       <w:startOverride w:val="1"/>
-      <w:lvl w:ilvl="0" w:tplc="A462C8DA">
+      <w:lvl w:ilvl="0" w:tplc="65F4DEE8">
         <w:start w:val="1"/>
         <w:numFmt w:val="decimal"/>
         <w:lvlText w:val="%1."/>
@@ -33116,7 +32727,7 @@
     </w:lvlOverride>
     <w:lvlOverride w:ilvl="1">
       <w:startOverride w:val="1"/>
-      <w:lvl w:ilvl="1" w:tplc="03D44F54">
+      <w:lvl w:ilvl="1" w:tplc="1414A8B4">
         <w:start w:val="1"/>
         <w:numFmt w:val="decimal"/>
         <w:lvlText w:val="%2."/>
@@ -33147,7 +32758,7 @@
     </w:lvlOverride>
     <w:lvlOverride w:ilvl="2">
       <w:startOverride w:val="1"/>
-      <w:lvl w:ilvl="2" w:tplc="9A7C36C0">
+      <w:lvl w:ilvl="2" w:tplc="739C80AA">
         <w:start w:val="1"/>
         <w:numFmt w:val="decimal"/>
         <w:lvlText w:val="%3."/>
@@ -33178,7 +32789,7 @@
     </w:lvlOverride>
     <w:lvlOverride w:ilvl="3">
       <w:startOverride w:val="1"/>
-      <w:lvl w:ilvl="3" w:tplc="CB46E648">
+      <w:lvl w:ilvl="3" w:tplc="765C027C">
         <w:start w:val="1"/>
         <w:numFmt w:val="decimal"/>
         <w:lvlText w:val="%4."/>
@@ -33209,7 +32820,7 @@
     </w:lvlOverride>
     <w:lvlOverride w:ilvl="4">
       <w:startOverride w:val="1"/>
-      <w:lvl w:ilvl="4" w:tplc="09F8C0AE">
+      <w:lvl w:ilvl="4" w:tplc="C0922AEE">
         <w:start w:val="1"/>
         <w:numFmt w:val="decimal"/>
         <w:lvlText w:val="%5."/>
@@ -33240,7 +32851,7 @@
     </w:lvlOverride>
     <w:lvlOverride w:ilvl="5">
       <w:startOverride w:val="1"/>
-      <w:lvl w:ilvl="5" w:tplc="4B36B920">
+      <w:lvl w:ilvl="5" w:tplc="6A1AEA24">
         <w:start w:val="1"/>
         <w:numFmt w:val="decimal"/>
         <w:lvlText w:val="%6."/>
@@ -33271,7 +32882,7 @@
     </w:lvlOverride>
     <w:lvlOverride w:ilvl="6">
       <w:startOverride w:val="1"/>
-      <w:lvl w:ilvl="6" w:tplc="8104DD36">
+      <w:lvl w:ilvl="6" w:tplc="1FA677B0">
         <w:start w:val="1"/>
         <w:numFmt w:val="decimal"/>
         <w:lvlText w:val="%7."/>
@@ -33302,7 +32913,7 @@
     </w:lvlOverride>
     <w:lvlOverride w:ilvl="7">
       <w:startOverride w:val="1"/>
-      <w:lvl w:ilvl="7" w:tplc="DC0C65B4">
+      <w:lvl w:ilvl="7" w:tplc="358C9030">
         <w:start w:val="1"/>
         <w:numFmt w:val="decimal"/>
         <w:lvlText w:val="%8."/>
@@ -33333,7 +32944,7 @@
     </w:lvlOverride>
     <w:lvlOverride w:ilvl="8">
       <w:startOverride w:val="1"/>
-      <w:lvl w:ilvl="8" w:tplc="32CE706A">
+      <w:lvl w:ilvl="8" w:tplc="E7B81F96">
         <w:start w:val="1"/>
         <w:numFmt w:val="decimal"/>
         <w:lvlText w:val="%9."/>
@@ -35375,7 +34986,7 @@
     <w:abstractNumId w:val="13"/>
     <w:lvlOverride w:ilvl="0">
       <w:startOverride w:val="1"/>
-      <w:lvl w:ilvl="0" w:tplc="A462C8DA">
+      <w:lvl w:ilvl="0" w:tplc="65F4DEE8">
         <w:start w:val="1"/>
         <w:numFmt w:val="decimal"/>
         <w:lvlText w:val="%1."/>
@@ -35407,7 +35018,7 @@
     </w:lvlOverride>
     <w:lvlOverride w:ilvl="1">
       <w:startOverride w:val="1"/>
-      <w:lvl w:ilvl="1" w:tplc="03D44F54">
+      <w:lvl w:ilvl="1" w:tplc="1414A8B4">
         <w:start w:val="1"/>
         <w:numFmt w:val="decimal"/>
         <w:lvlText w:val="%2."/>
@@ -35439,7 +35050,7 @@
     </w:lvlOverride>
     <w:lvlOverride w:ilvl="2">
       <w:startOverride w:val="1"/>
-      <w:lvl w:ilvl="2" w:tplc="9A7C36C0">
+      <w:lvl w:ilvl="2" w:tplc="739C80AA">
         <w:start w:val="1"/>
         <w:numFmt w:val="decimal"/>
         <w:lvlText w:val="%3."/>
@@ -35471,7 +35082,7 @@
     </w:lvlOverride>
     <w:lvlOverride w:ilvl="3">
       <w:startOverride w:val="1"/>
-      <w:lvl w:ilvl="3" w:tplc="CB46E648">
+      <w:lvl w:ilvl="3" w:tplc="765C027C">
         <w:start w:val="1"/>
         <w:numFmt w:val="decimal"/>
         <w:lvlText w:val="%4."/>
@@ -35503,7 +35114,7 @@
     </w:lvlOverride>
     <w:lvlOverride w:ilvl="4">
       <w:startOverride w:val="1"/>
-      <w:lvl w:ilvl="4" w:tplc="09F8C0AE">
+      <w:lvl w:ilvl="4" w:tplc="C0922AEE">
         <w:start w:val="1"/>
         <w:numFmt w:val="decimal"/>
         <w:lvlText w:val="%5."/>
@@ -35535,7 +35146,7 @@
     </w:lvlOverride>
     <w:lvlOverride w:ilvl="5">
       <w:startOverride w:val="1"/>
-      <w:lvl w:ilvl="5" w:tplc="4B36B920">
+      <w:lvl w:ilvl="5" w:tplc="6A1AEA24">
         <w:start w:val="1"/>
         <w:numFmt w:val="decimal"/>
         <w:lvlText w:val="%6."/>
@@ -35567,7 +35178,7 @@
     </w:lvlOverride>
     <w:lvlOverride w:ilvl="6">
       <w:startOverride w:val="1"/>
-      <w:lvl w:ilvl="6" w:tplc="8104DD36">
+      <w:lvl w:ilvl="6" w:tplc="1FA677B0">
         <w:start w:val="1"/>
         <w:numFmt w:val="decimal"/>
         <w:lvlText w:val="%7."/>
@@ -35599,7 +35210,7 @@
     </w:lvlOverride>
     <w:lvlOverride w:ilvl="7">
       <w:startOverride w:val="1"/>
-      <w:lvl w:ilvl="7" w:tplc="DC0C65B4">
+      <w:lvl w:ilvl="7" w:tplc="358C9030">
         <w:start w:val="1"/>
         <w:numFmt w:val="decimal"/>
         <w:lvlText w:val="%8."/>
@@ -35631,7 +35242,7 @@
     </w:lvlOverride>
     <w:lvlOverride w:ilvl="8">
       <w:startOverride w:val="1"/>
-      <w:lvl w:ilvl="8" w:tplc="32CE706A">
+      <w:lvl w:ilvl="8" w:tplc="E7B81F96">
         <w:start w:val="1"/>
         <w:numFmt w:val="decimal"/>
         <w:lvlText w:val="%9."/>

</xml_diff>